<commit_message>
update some Semester 5 files and create Semester 6 folder
</commit_message>
<xml_diff>
--- a/2023, Semester 5/SWT301/Link Source FE Quizlet SWT301 Full (1060 câu).docx
+++ b/2023, Semester 5/SWT301/Link Source FE Quizlet SWT301 Full (1060 câu).docx
@@ -10,6 +10,9 @@
     <w:p>
       <w:pPr>
         <w:jc w:val="center"/>
+        <w:rPr>
+          <w:rStyle w:val="Hyperlink"/>
+        </w:rPr>
       </w:pPr>
       <w:hyperlink r:id="rId4" w:history="1">
         <w:r>
@@ -19,6 +22,74 @@
           <w:t>SWT301 - Full Flashcards | Quizlet</w:t>
         </w:r>
       </w:hyperlink>
+    </w:p>
+    <w:p>
+      <w:pPr>
+        <w:jc w:val="center"/>
+        <w:rPr>
+          <w:rStyle w:val="Hyperlink"/>
+        </w:rPr>
+      </w:pPr>
+    </w:p>
+    <w:p>
+      <w:pPr>
+        <w:jc w:val="center"/>
+      </w:pPr>
+      <w:hyperlink r:id="rId5" w:history="1">
+        <w:r>
+          <w:rPr>
+            <w:rStyle w:val="Hyperlink"/>
+          </w:rPr>
+          <w:t xml:space="preserve">ISTQB certification exam mock tests for foundation </w:t>
+        </w:r>
+        <w:r>
+          <w:rPr>
+            <w:rStyle w:val="Hyperlink"/>
+          </w:rPr>
+          <w:t>a</w:t>
+        </w:r>
+        <w:r>
+          <w:rPr>
+            <w:rStyle w:val="Hyperlink"/>
+          </w:rPr>
+          <w:t>nd advanced (patshala.com)</w:t>
+        </w:r>
+      </w:hyperlink>
+      <w:r>
+        <w:t xml:space="preserve"> (</w:t>
+      </w:r>
+      <w:proofErr w:type="spellStart"/>
+      <w:r>
+        <w:t>trang</w:t>
+      </w:r>
+      <w:proofErr w:type="spellEnd"/>
+      <w:r>
+        <w:t xml:space="preserve"> web </w:t>
+      </w:r>
+      <w:proofErr w:type="spellStart"/>
+      <w:r>
+        <w:t>luyện</w:t>
+      </w:r>
+      <w:proofErr w:type="spellEnd"/>
+      <w:r>
+        <w:t xml:space="preserve"> </w:t>
+      </w:r>
+      <w:proofErr w:type="spellStart"/>
+      <w:r>
+        <w:t>các</w:t>
+      </w:r>
+      <w:proofErr w:type="spellEnd"/>
+      <w:r>
+        <w:t xml:space="preserve"> </w:t>
+      </w:r>
+      <w:proofErr w:type="spellStart"/>
+      <w:r>
+        <w:t>bài</w:t>
+      </w:r>
+      <w:proofErr w:type="spellEnd"/>
+      <w:r>
+        <w:t xml:space="preserve"> quiz SWT301)</w:t>
+      </w:r>
     </w:p>
     <w:sectPr>
       <w:pgSz w:w="12240" w:h="15840"/>
@@ -470,6 +541,18 @@
       <w:u w:val="single"/>
     </w:rPr>
   </w:style>
+  <w:style w:type="character" w:styleId="FollowedHyperlink">
+    <w:name w:val="FollowedHyperlink"/>
+    <w:basedOn w:val="DefaultParagraphFont"/>
+    <w:uiPriority w:val="99"/>
+    <w:semiHidden/>
+    <w:unhideWhenUsed/>
+    <w:rsid w:val="00D459C5"/>
+    <w:rPr>
+      <w:color w:val="954F72" w:themeColor="followedHyperlink"/>
+      <w:u w:val="single"/>
+    </w:rPr>
+  </w:style>
 </w:styles>
 </file>
 

</xml_diff>